<commit_message>
Uploading WK2 labs for consistency
</commit_message>
<xml_diff>
--- a/WK2/lab2servletsOnly.docx
+++ b/WK2/lab2servletsOnly.docx
@@ -1,6 +1,6 @@
 
 <file path=word/document.xml><?xml version="1.0" encoding="utf-8"?>
-<w:document xmlns:wpc="http://schemas.microsoft.com/office/word/2010/wordprocessingCanvas" xmlns:cx="http://schemas.microsoft.com/office/drawing/2014/chartex" xmlns:cx1="http://schemas.microsoft.com/office/drawing/2015/9/8/chartex" xmlns:cx2="http://schemas.microsoft.com/office/drawing/2015/10/21/chartex" xmlns:cx3="http://schemas.microsoft.com/office/drawing/2016/5/9/chartex" xmlns:cx4="http://schemas.microsoft.com/office/drawing/2016/5/10/chartex" xmlns:cx5="http://schemas.microsoft.com/office/drawing/2016/5/11/chartex" xmlns:cx6="http://schemas.microsoft.com/office/drawing/2016/5/12/chartex" xmlns:cx7="http://schemas.microsoft.com/office/drawing/2016/5/13/chartex" xmlns:cx8="http://schemas.microsoft.com/office/drawing/2016/5/14/chartex" xmlns:mc="http://schemas.openxmlformats.org/markup-compatibility/2006" xmlns:aink="http://schemas.microsoft.com/office/drawing/2016/ink" xmlns:am3d="http://schemas.microsoft.com/office/drawing/2017/model3d" xmlns:o="urn:schemas-microsoft-com:office:office" xmlns:r="http://schemas.openxmlformats.org/officeDocument/2006/relationships" xmlns:m="http://schemas.openxmlformats.org/officeDocument/2006/math" xmlns:v="urn:schemas-microsoft-com:vml" xmlns:wp14="http://schemas.microsoft.com/office/word/2010/wordprocessingDrawing" xmlns:wp="http://schemas.openxmlformats.org/drawingml/2006/wordprocessingDrawing" xmlns:w10="urn:schemas-microsoft-com:office:word" xmlns:w="http://schemas.openxmlformats.org/wordprocessingml/2006/main" xmlns:w14="http://schemas.microsoft.com/office/word/2010/wordml" xmlns:w15="http://schemas.microsoft.com/office/word/2012/wordml" xmlns:w16cid="http://schemas.microsoft.com/office/word/2016/wordml/cid" xmlns:w16se="http://schemas.microsoft.com/office/word/2015/wordml/symex" xmlns:wpg="http://schemas.microsoft.com/office/word/2010/wordprocessingGroup" xmlns:wpi="http://schemas.microsoft.com/office/word/2010/wordprocessingInk" xmlns:wne="http://schemas.microsoft.com/office/word/2006/wordml" xmlns:wps="http://schemas.microsoft.com/office/word/2010/wordprocessingShape" mc:Ignorable="w14 w15 w16se w16cid wp14">
+<w:document xmlns:wpc="http://schemas.microsoft.com/office/word/2010/wordprocessingCanvas" xmlns:cx="http://schemas.microsoft.com/office/drawing/2014/chartex" xmlns:cx1="http://schemas.microsoft.com/office/drawing/2015/9/8/chartex" xmlns:cx2="http://schemas.microsoft.com/office/drawing/2015/10/21/chartex" xmlns:cx3="http://schemas.microsoft.com/office/drawing/2016/5/9/chartex" xmlns:cx4="http://schemas.microsoft.com/office/drawing/2016/5/10/chartex" xmlns:cx5="http://schemas.microsoft.com/office/drawing/2016/5/11/chartex" xmlns:cx6="http://schemas.microsoft.com/office/drawing/2016/5/12/chartex" xmlns:cx7="http://schemas.microsoft.com/office/drawing/2016/5/13/chartex" xmlns:cx8="http://schemas.microsoft.com/office/drawing/2016/5/14/chartex" xmlns:mc="http://schemas.openxmlformats.org/markup-compatibility/2006" xmlns:aink="http://schemas.microsoft.com/office/drawing/2016/ink" xmlns:am3d="http://schemas.microsoft.com/office/drawing/2017/model3d" xmlns:o="urn:schemas-microsoft-com:office:office" xmlns:oel="http://schemas.microsoft.com/office/2019/extlst" xmlns:r="http://schemas.openxmlformats.org/officeDocument/2006/relationships" xmlns:m="http://schemas.openxmlformats.org/officeDocument/2006/math" xmlns:v="urn:schemas-microsoft-com:vml" xmlns:wp14="http://schemas.microsoft.com/office/word/2010/wordprocessingDrawing" xmlns:wp="http://schemas.openxmlformats.org/drawingml/2006/wordprocessingDrawing" xmlns:w10="urn:schemas-microsoft-com:office:word" xmlns:w="http://schemas.openxmlformats.org/wordprocessingml/2006/main" xmlns:w14="http://schemas.microsoft.com/office/word/2010/wordml" xmlns:w15="http://schemas.microsoft.com/office/word/2012/wordml" xmlns:w16cex="http://schemas.microsoft.com/office/word/2018/wordml/cex" xmlns:w16cid="http://schemas.microsoft.com/office/word/2016/wordml/cid" xmlns:w16="http://schemas.microsoft.com/office/word/2018/wordml" xmlns:w16sdtdh="http://schemas.microsoft.com/office/word/2020/wordml/sdtdatahash" xmlns:w16se="http://schemas.microsoft.com/office/word/2015/wordml/symex" xmlns:wpg="http://schemas.microsoft.com/office/word/2010/wordprocessingGroup" xmlns:wpi="http://schemas.microsoft.com/office/word/2010/wordprocessingInk" xmlns:wne="http://schemas.microsoft.com/office/word/2006/wordml" xmlns:wps="http://schemas.microsoft.com/office/word/2010/wordprocessingShape" mc:Ignorable="w14 w15 w16se w16cid w16 w16cex w16sdtdh wp14">
   <w:body>
     <w:p>
       <w:pPr>
@@ -51,9 +51,13 @@
     <w:p>
       <w:pPr>
         <w:pStyle w:val="Standard"/>
-      </w:pPr>
-      <w:r>
-        <w:rPr>
+        <w:rPr>
+          <w:strike/>
+        </w:rPr>
+      </w:pPr>
+      <w:r>
+        <w:rPr>
+          <w:strike/>
           <w:lang w:val="en-US"/>
         </w:rPr>
         <w:t xml:space="preserve">Create a J2EE Hello World </w:t>
@@ -61,6 +65,7 @@
       <w:proofErr w:type="gramStart"/>
       <w:r>
         <w:rPr>
+          <w:strike/>
           <w:lang w:val="en-US"/>
         </w:rPr>
         <w:t>project :</w:t>
@@ -74,30 +79,16 @@
           <w:ilvl w:val="0"/>
           <w:numId w:val="9"/>
         </w:numPr>
-      </w:pPr>
-      <w:r>
-        <w:rPr>
-          <w:lang w:val="en-US"/>
-        </w:rPr>
-        <w:t>Servers – Add Server – Apache Tomcat 7</w:t>
-      </w:r>
-      <w:r>
-        <w:rPr>
-          <w:lang w:val="en-US"/>
-        </w:rPr>
-        <w:t xml:space="preserve"> – Browse – C:\xampp</w:t>
-      </w:r>
-      <w:r>
-        <w:rPr>
-          <w:lang w:val="en-US"/>
-        </w:rPr>
-        <w:t>– Choose the tomcat</w:t>
-      </w:r>
-      <w:r>
-        <w:rPr>
-          <w:lang w:val="en-US"/>
-        </w:rPr>
-        <w:t xml:space="preserve"> folder.</w:t>
+        <w:rPr>
+          <w:strike/>
+        </w:rPr>
+      </w:pPr>
+      <w:r>
+        <w:rPr>
+          <w:strike/>
+          <w:lang w:val="en-US"/>
+        </w:rPr>
+        <w:t>Servers – Add Server – Apache Tomcat 7 – Browse – C:\xampp– Choose the tomcat folder.</w:t>
       </w:r>
     </w:p>
     <w:p>
@@ -107,9 +98,13 @@
           <w:ilvl w:val="0"/>
           <w:numId w:val="4"/>
         </w:numPr>
-      </w:pPr>
-      <w:r>
-        <w:rPr>
+        <w:rPr>
+          <w:strike/>
+        </w:rPr>
+      </w:pPr>
+      <w:r>
+        <w:rPr>
+          <w:strike/>
           <w:lang w:val="en-US"/>
         </w:rPr>
         <w:t>Create a J2EE application - Target runtime – Apache Tomcat 7</w:t>
@@ -122,9 +117,13 @@
           <w:ilvl w:val="0"/>
           <w:numId w:val="4"/>
         </w:numPr>
-      </w:pPr>
-      <w:r>
-        <w:rPr>
+        <w:rPr>
+          <w:strike/>
+        </w:rPr>
+      </w:pPr>
+      <w:r>
+        <w:rPr>
+          <w:strike/>
           <w:lang w:val="en-US"/>
         </w:rPr>
         <w:t xml:space="preserve">Create a servlet called </w:t>
@@ -132,6 +131,7 @@
       <w:proofErr w:type="spellStart"/>
       <w:r>
         <w:rPr>
+          <w:strike/>
           <w:lang w:val="en-US"/>
         </w:rPr>
         <w:t>HelloServlet</w:t>
@@ -139,6 +139,7 @@
       <w:proofErr w:type="spellEnd"/>
       <w:r>
         <w:rPr>
+          <w:strike/>
           <w:lang w:val="en-US"/>
         </w:rPr>
         <w:t xml:space="preserve"> (Project – RC – New Servlet)</w:t>
@@ -151,9 +152,13 @@
           <w:ilvl w:val="0"/>
           <w:numId w:val="4"/>
         </w:numPr>
-      </w:pPr>
-      <w:r>
-        <w:rPr>
+        <w:rPr>
+          <w:strike/>
+        </w:rPr>
+      </w:pPr>
+      <w:r>
+        <w:rPr>
+          <w:strike/>
           <w:lang w:val="en-US"/>
         </w:rPr>
         <w:t xml:space="preserve">Implement </w:t>
@@ -162,6 +167,7 @@
       <w:proofErr w:type="gramStart"/>
       <w:r>
         <w:rPr>
+          <w:strike/>
           <w:lang w:val="en-US"/>
         </w:rPr>
         <w:t>doGet</w:t>
@@ -169,6 +175,7 @@
       <w:proofErr w:type="spellEnd"/>
       <w:r>
         <w:rPr>
+          <w:strike/>
           <w:lang w:val="en-US"/>
         </w:rPr>
         <w:t>(</w:t>
@@ -176,6 +183,7 @@
       <w:proofErr w:type="gramEnd"/>
       <w:r>
         <w:rPr>
+          <w:strike/>
           <w:lang w:val="en-US"/>
         </w:rPr>
         <w:t>) , return the message  “Hello from Servlet”.</w:t>
@@ -188,18 +196,16 @@
           <w:ilvl w:val="0"/>
           <w:numId w:val="4"/>
         </w:numPr>
-      </w:pPr>
-      <w:r>
-        <w:rPr>
-          <w:lang w:val="en-US"/>
-        </w:rPr>
-        <w:t>Run the appl</w:t>
-      </w:r>
-      <w:r>
-        <w:rPr>
-          <w:lang w:val="en-US"/>
-        </w:rPr>
-        <w:t>ication (run on server).</w:t>
+        <w:rPr>
+          <w:strike/>
+        </w:rPr>
+      </w:pPr>
+      <w:r>
+        <w:rPr>
+          <w:strike/>
+          <w:lang w:val="en-US"/>
+        </w:rPr>
+        <w:t>Run the application (run on server).</w:t>
       </w:r>
     </w:p>
     <w:p>
@@ -232,9 +238,13 @@
     <w:p>
       <w:pPr>
         <w:pStyle w:val="Standard"/>
-      </w:pPr>
-      <w:r>
-        <w:rPr>
+        <w:rPr>
+          <w:strike/>
+        </w:rPr>
+      </w:pPr>
+      <w:r>
+        <w:rPr>
+          <w:strike/>
           <w:lang w:val="en-US"/>
         </w:rPr>
         <w:t xml:space="preserve">Create a J2EE application with an </w:t>
@@ -242,6 +252,7 @@
       <w:proofErr w:type="spellStart"/>
       <w:r>
         <w:rPr>
+          <w:strike/>
           <w:lang w:val="en-US"/>
         </w:rPr>
         <w:t>index.jsp</w:t>
@@ -249,6 +260,7 @@
       <w:proofErr w:type="spellEnd"/>
       <w:r>
         <w:rPr>
+          <w:strike/>
           <w:lang w:val="en-US"/>
         </w:rPr>
         <w:t xml:space="preserve"> page and a servlet called </w:t>
@@ -256,6 +268,7 @@
       <w:proofErr w:type="spellStart"/>
       <w:r>
         <w:rPr>
+          <w:strike/>
           <w:lang w:val="en-US"/>
         </w:rPr>
         <w:t>HelloFormServlet</w:t>
@@ -263,6 +276,7 @@
       <w:proofErr w:type="spellEnd"/>
       <w:r>
         <w:rPr>
+          <w:strike/>
           <w:lang w:val="en-US"/>
         </w:rPr>
         <w:t xml:space="preserve">. The </w:t>
@@ -270,6 +284,7 @@
       <w:proofErr w:type="spellStart"/>
       <w:r>
         <w:rPr>
+          <w:strike/>
           <w:lang w:val="en-US"/>
         </w:rPr>
         <w:t>index.jsp</w:t>
@@ -277,6 +292,7 @@
       <w:proofErr w:type="spellEnd"/>
       <w:r>
         <w:rPr>
+          <w:strike/>
           <w:lang w:val="en-US"/>
         </w:rPr>
         <w:t xml:space="preserve"> page presents a form to the user asking for a name and address. The name is sent to the </w:t>
@@ -284,6 +300,7 @@
       <w:proofErr w:type="spellStart"/>
       <w:r>
         <w:rPr>
+          <w:strike/>
           <w:lang w:val="en-US"/>
         </w:rPr>
         <w:t>HelloFormServlet</w:t>
@@ -291,15 +308,10 @@
       <w:proofErr w:type="spellEnd"/>
       <w:r>
         <w:rPr>
-          <w:lang w:val="en-US"/>
-        </w:rPr>
-        <w:t xml:space="preserve"> which send back t</w:t>
-      </w:r>
-      <w:r>
-        <w:rPr>
-          <w:lang w:val="en-US"/>
-        </w:rPr>
-        <w:t>he message “Hello &lt;name&gt; from &lt;address&gt;”.</w:t>
+          <w:strike/>
+          <w:lang w:val="en-US"/>
+        </w:rPr>
+        <w:t xml:space="preserve"> which send back the message “Hello &lt;name&gt; from &lt;address&gt;”.</w:t>
       </w:r>
     </w:p>
     <w:p>
@@ -309,9 +321,13 @@
           <w:ilvl w:val="0"/>
           <w:numId w:val="4"/>
         </w:numPr>
-      </w:pPr>
-      <w:r>
-        <w:rPr>
+        <w:rPr>
+          <w:strike/>
+        </w:rPr>
+      </w:pPr>
+      <w:r>
+        <w:rPr>
+          <w:strike/>
           <w:lang w:val="en-US"/>
         </w:rPr>
         <w:t>Create a J2EE project, Target runtime – Apache Tomcat 7</w:t>
@@ -324,9 +340,13 @@
           <w:ilvl w:val="0"/>
           <w:numId w:val="4"/>
         </w:numPr>
-      </w:pPr>
-      <w:r>
-        <w:rPr>
+        <w:rPr>
+          <w:strike/>
+        </w:rPr>
+      </w:pPr>
+      <w:r>
+        <w:rPr>
+          <w:strike/>
           <w:lang w:val="en-US"/>
         </w:rPr>
         <w:t xml:space="preserve">Create </w:t>
@@ -334,6 +354,7 @@
       <w:proofErr w:type="spellStart"/>
       <w:r>
         <w:rPr>
+          <w:strike/>
           <w:lang w:val="en-US"/>
         </w:rPr>
         <w:t>index.jsp</w:t>
@@ -341,6 +362,7 @@
       <w:proofErr w:type="spellEnd"/>
       <w:r>
         <w:rPr>
+          <w:strike/>
           <w:lang w:val="en-US"/>
         </w:rPr>
         <w:t xml:space="preserve"> – (RC – New JSP file)</w:t>
@@ -353,9 +375,13 @@
           <w:ilvl w:val="0"/>
           <w:numId w:val="4"/>
         </w:numPr>
-      </w:pPr>
-      <w:r>
-        <w:rPr>
+        <w:rPr>
+          <w:strike/>
+        </w:rPr>
+      </w:pPr>
+      <w:r>
+        <w:rPr>
+          <w:strike/>
           <w:lang w:val="en-US"/>
         </w:rPr>
         <w:t xml:space="preserve">Include a FORM in </w:t>
@@ -363,6 +389,7 @@
       <w:proofErr w:type="spellStart"/>
       <w:r>
         <w:rPr>
+          <w:strike/>
           <w:lang w:val="en-US"/>
         </w:rPr>
         <w:t>index.jsp</w:t>
@@ -370,6 +397,7 @@
       <w:proofErr w:type="spellEnd"/>
       <w:r>
         <w:rPr>
+          <w:strike/>
           <w:lang w:val="en-US"/>
         </w:rPr>
         <w:t>.</w:t>
@@ -382,21 +410,28 @@
           <w:ilvl w:val="0"/>
           <w:numId w:val="4"/>
         </w:numPr>
-      </w:pPr>
-      <w:r>
-        <w:rPr>
+        <w:rPr>
+          <w:strike/>
+        </w:rPr>
+      </w:pPr>
+      <w:r>
+        <w:rPr>
+          <w:strike/>
           <w:lang w:val="en-US"/>
         </w:rPr>
         <w:t xml:space="preserve">Create a servlet called </w:t>
       </w:r>
       <w:proofErr w:type="spellStart"/>
-      <w:r>
-        <w:rPr>
+      <w:proofErr w:type="gramStart"/>
+      <w:r>
+        <w:rPr>
+          <w:strike/>
           <w:lang w:val="en-US"/>
         </w:rPr>
         <w:t>HelloServlet</w:t>
       </w:r>
       <w:proofErr w:type="spellEnd"/>
+      <w:proofErr w:type="gramEnd"/>
     </w:p>
     <w:p>
       <w:pPr>
@@ -405,9 +440,13 @@
           <w:ilvl w:val="0"/>
           <w:numId w:val="4"/>
         </w:numPr>
-      </w:pPr>
-      <w:r>
-        <w:rPr>
+        <w:rPr>
+          <w:strike/>
+        </w:rPr>
+      </w:pPr>
+      <w:r>
+        <w:rPr>
+          <w:strike/>
           <w:lang w:val="en-US"/>
         </w:rPr>
         <w:t xml:space="preserve">Implement </w:t>
@@ -416,6 +455,7 @@
       <w:proofErr w:type="gramStart"/>
       <w:r>
         <w:rPr>
+          <w:strike/>
           <w:lang w:val="en-US"/>
         </w:rPr>
         <w:t>doPost</w:t>
@@ -423,6 +463,7 @@
       <w:proofErr w:type="spellEnd"/>
       <w:r>
         <w:rPr>
+          <w:strike/>
           <w:lang w:val="en-US"/>
         </w:rPr>
         <w:t>(</w:t>
@@ -430,18 +471,13 @@
       <w:proofErr w:type="gramEnd"/>
       <w:r>
         <w:rPr>
-          <w:lang w:val="en-US"/>
-        </w:rPr>
-        <w:t xml:space="preserve">) , return the message  </w:t>
-      </w:r>
-      <w:r>
-        <w:rPr>
-          <w:lang w:val="en-US"/>
-        </w:rPr>
-        <w:t>“Hello &lt;name&gt; from &lt;address&gt;”.</w:t>
-      </w:r>
-    </w:p>
-    <w:p w14:noSpellErr="1">
+          <w:strike/>
+          <w:lang w:val="en-US"/>
+        </w:rPr>
+        <w:t>) , return the message  “Hello &lt;name&gt; from &lt;address&gt;”.</w:t>
+      </w:r>
+    </w:p>
+    <w:p>
       <w:pPr>
         <w:pStyle w:val="Standard"/>
         <w:rPr>
@@ -484,11 +520,16 @@
     <w:p>
       <w:pPr>
         <w:pStyle w:val="Heading2"/>
-      </w:pPr>
-      <w:r>
-        <w:rPr>
-          <w:lang w:val="en-US"/>
-        </w:rPr>
+        <w:rPr>
+          <w:strike/>
+        </w:rPr>
+      </w:pPr>
+      <w:r>
+        <w:rPr>
+          <w:strike/>
+          <w:lang w:val="en-US"/>
+        </w:rPr>
+        <w:lastRenderedPageBreak/>
         <w:t>Q3.</w:t>
       </w:r>
     </w:p>
@@ -496,6 +537,7 @@
       <w:pPr>
         <w:pStyle w:val="Standard"/>
         <w:rPr>
+          <w:strike/>
           <w:lang w:val="en-US"/>
         </w:rPr>
       </w:pPr>
@@ -503,13 +545,26 @@
     <w:p>
       <w:pPr>
         <w:pStyle w:val="Standard"/>
-      </w:pPr>
-      <w:r>
-        <w:rPr>
-          <w:lang w:val="en-US"/>
-        </w:rPr>
-        <w:t>Create a J2EE application containing</w:t>
-      </w:r>
+        <w:rPr>
+          <w:strike/>
+        </w:rPr>
+      </w:pPr>
+      <w:r>
+        <w:rPr>
+          <w:strike/>
+          <w:lang w:val="en-US"/>
+        </w:rPr>
+        <w:t xml:space="preserve">Create a J2EE application </w:t>
+      </w:r>
+      <w:proofErr w:type="gramStart"/>
+      <w:r>
+        <w:rPr>
+          <w:strike/>
+          <w:lang w:val="en-US"/>
+        </w:rPr>
+        <w:t>containing</w:t>
+      </w:r>
+      <w:proofErr w:type="gramEnd"/>
     </w:p>
     <w:p>
       <w:pPr>
@@ -518,9 +573,13 @@
           <w:ilvl w:val="0"/>
           <w:numId w:val="10"/>
         </w:numPr>
-      </w:pPr>
-      <w:r>
-        <w:rPr>
+        <w:rPr>
+          <w:strike/>
+        </w:rPr>
+      </w:pPr>
+      <w:r>
+        <w:rPr>
+          <w:strike/>
           <w:lang w:val="en-US"/>
         </w:rPr>
         <w:t>A form to create a book (enter title and author)</w:t>
@@ -533,18 +592,20 @@
           <w:ilvl w:val="0"/>
           <w:numId w:val="7"/>
         </w:numPr>
-      </w:pPr>
-      <w:r>
-        <w:rPr>
+        <w:rPr>
+          <w:strike/>
+        </w:rPr>
+      </w:pPr>
+      <w:r>
+        <w:rPr>
+          <w:strike/>
           <w:lang w:val="en-US"/>
         </w:rPr>
         <w:t>A Servlet to return the message “Book &lt;title&gt; written by &lt;author&gt;”.</w:t>
       </w:r>
-      <w:bookmarkStart w:name="_GoBack" w:id="0"/>
-      <w:bookmarkEnd w:id="0"/>
     </w:p>
     <w:sectPr>
-      <w:pgSz w:w="11906" w:h="16838" w:orient="portrait"/>
+      <w:pgSz w:w="11906" w:h="16838"/>
       <w:pgMar w:top="1440" w:right="1440" w:bottom="1440" w:left="1440" w:header="720" w:footer="720" w:gutter="0"/>
       <w:cols w:space="720"/>
     </w:sectPr>
@@ -553,7 +614,7 @@
 </file>
 
 <file path=word/endnotes.xml><?xml version="1.0" encoding="utf-8"?>
-<w:endnotes xmlns:wpc="http://schemas.microsoft.com/office/word/2010/wordprocessingCanvas" xmlns:cx="http://schemas.microsoft.com/office/drawing/2014/chartex" xmlns:cx1="http://schemas.microsoft.com/office/drawing/2015/9/8/chartex" xmlns:cx2="http://schemas.microsoft.com/office/drawing/2015/10/21/chartex" xmlns:cx3="http://schemas.microsoft.com/office/drawing/2016/5/9/chartex" xmlns:cx4="http://schemas.microsoft.com/office/drawing/2016/5/10/chartex" xmlns:cx5="http://schemas.microsoft.com/office/drawing/2016/5/11/chartex" xmlns:cx6="http://schemas.microsoft.com/office/drawing/2016/5/12/chartex" xmlns:cx7="http://schemas.microsoft.com/office/drawing/2016/5/13/chartex" xmlns:cx8="http://schemas.microsoft.com/office/drawing/2016/5/14/chartex" xmlns:mc="http://schemas.openxmlformats.org/markup-compatibility/2006" xmlns:aink="http://schemas.microsoft.com/office/drawing/2016/ink" xmlns:am3d="http://schemas.microsoft.com/office/drawing/2017/model3d" xmlns:o="urn:schemas-microsoft-com:office:office" xmlns:r="http://schemas.openxmlformats.org/officeDocument/2006/relationships" xmlns:m="http://schemas.openxmlformats.org/officeDocument/2006/math" xmlns:v="urn:schemas-microsoft-com:vml" xmlns:wp14="http://schemas.microsoft.com/office/word/2010/wordprocessingDrawing" xmlns:wp="http://schemas.openxmlformats.org/drawingml/2006/wordprocessingDrawing" xmlns:w10="urn:schemas-microsoft-com:office:word" xmlns:w="http://schemas.openxmlformats.org/wordprocessingml/2006/main" xmlns:w14="http://schemas.microsoft.com/office/word/2010/wordml" xmlns:w15="http://schemas.microsoft.com/office/word/2012/wordml" xmlns:w16cid="http://schemas.microsoft.com/office/word/2016/wordml/cid" xmlns:w16se="http://schemas.microsoft.com/office/word/2015/wordml/symex" xmlns:wpg="http://schemas.microsoft.com/office/word/2010/wordprocessingGroup" xmlns:wpi="http://schemas.microsoft.com/office/word/2010/wordprocessingInk" xmlns:wne="http://schemas.microsoft.com/office/word/2006/wordml" xmlns:wps="http://schemas.microsoft.com/office/word/2010/wordprocessingShape" mc:Ignorable="w14 w15 w16se w16cid wp14">
+<w:endnotes xmlns:wpc="http://schemas.microsoft.com/office/word/2010/wordprocessingCanvas" xmlns:cx="http://schemas.microsoft.com/office/drawing/2014/chartex" xmlns:cx1="http://schemas.microsoft.com/office/drawing/2015/9/8/chartex" xmlns:cx2="http://schemas.microsoft.com/office/drawing/2015/10/21/chartex" xmlns:cx3="http://schemas.microsoft.com/office/drawing/2016/5/9/chartex" xmlns:cx4="http://schemas.microsoft.com/office/drawing/2016/5/10/chartex" xmlns:cx5="http://schemas.microsoft.com/office/drawing/2016/5/11/chartex" xmlns:cx6="http://schemas.microsoft.com/office/drawing/2016/5/12/chartex" xmlns:cx7="http://schemas.microsoft.com/office/drawing/2016/5/13/chartex" xmlns:cx8="http://schemas.microsoft.com/office/drawing/2016/5/14/chartex" xmlns:mc="http://schemas.openxmlformats.org/markup-compatibility/2006" xmlns:aink="http://schemas.microsoft.com/office/drawing/2016/ink" xmlns:am3d="http://schemas.microsoft.com/office/drawing/2017/model3d" xmlns:o="urn:schemas-microsoft-com:office:office" xmlns:oel="http://schemas.microsoft.com/office/2019/extlst" xmlns:r="http://schemas.openxmlformats.org/officeDocument/2006/relationships" xmlns:m="http://schemas.openxmlformats.org/officeDocument/2006/math" xmlns:v="urn:schemas-microsoft-com:vml" xmlns:wp14="http://schemas.microsoft.com/office/word/2010/wordprocessingDrawing" xmlns:wp="http://schemas.openxmlformats.org/drawingml/2006/wordprocessingDrawing" xmlns:w10="urn:schemas-microsoft-com:office:word" xmlns:w="http://schemas.openxmlformats.org/wordprocessingml/2006/main" xmlns:w14="http://schemas.microsoft.com/office/word/2010/wordml" xmlns:w15="http://schemas.microsoft.com/office/word/2012/wordml" xmlns:w16cex="http://schemas.microsoft.com/office/word/2018/wordml/cex" xmlns:w16cid="http://schemas.microsoft.com/office/word/2016/wordml/cid" xmlns:w16="http://schemas.microsoft.com/office/word/2018/wordml" xmlns:w16sdtdh="http://schemas.microsoft.com/office/word/2020/wordml/sdtdatahash" xmlns:w16se="http://schemas.microsoft.com/office/word/2015/wordml/symex" xmlns:wpg="http://schemas.microsoft.com/office/word/2010/wordprocessingGroup" xmlns:wpi="http://schemas.microsoft.com/office/word/2010/wordprocessingInk" xmlns:wne="http://schemas.microsoft.com/office/word/2006/wordml" xmlns:wps="http://schemas.microsoft.com/office/word/2010/wordprocessingShape" mc:Ignorable="w14 w15 w16se w16cid w16 w16cex w16sdtdh wp14">
   <w:endnote w:type="separator" w:id="-1">
     <w:p>
       <w:pPr>
@@ -578,7 +639,7 @@
 </file>
 
 <file path=word/footnotes.xml><?xml version="1.0" encoding="utf-8"?>
-<w:footnotes xmlns:wpc="http://schemas.microsoft.com/office/word/2010/wordprocessingCanvas" xmlns:cx="http://schemas.microsoft.com/office/drawing/2014/chartex" xmlns:cx1="http://schemas.microsoft.com/office/drawing/2015/9/8/chartex" xmlns:cx2="http://schemas.microsoft.com/office/drawing/2015/10/21/chartex" xmlns:cx3="http://schemas.microsoft.com/office/drawing/2016/5/9/chartex" xmlns:cx4="http://schemas.microsoft.com/office/drawing/2016/5/10/chartex" xmlns:cx5="http://schemas.microsoft.com/office/drawing/2016/5/11/chartex" xmlns:cx6="http://schemas.microsoft.com/office/drawing/2016/5/12/chartex" xmlns:cx7="http://schemas.microsoft.com/office/drawing/2016/5/13/chartex" xmlns:cx8="http://schemas.microsoft.com/office/drawing/2016/5/14/chartex" xmlns:mc="http://schemas.openxmlformats.org/markup-compatibility/2006" xmlns:aink="http://schemas.microsoft.com/office/drawing/2016/ink" xmlns:am3d="http://schemas.microsoft.com/office/drawing/2017/model3d" xmlns:o="urn:schemas-microsoft-com:office:office" xmlns:r="http://schemas.openxmlformats.org/officeDocument/2006/relationships" xmlns:m="http://schemas.openxmlformats.org/officeDocument/2006/math" xmlns:v="urn:schemas-microsoft-com:vml" xmlns:wp14="http://schemas.microsoft.com/office/word/2010/wordprocessingDrawing" xmlns:wp="http://schemas.openxmlformats.org/drawingml/2006/wordprocessingDrawing" xmlns:w10="urn:schemas-microsoft-com:office:word" xmlns:w="http://schemas.openxmlformats.org/wordprocessingml/2006/main" xmlns:w14="http://schemas.microsoft.com/office/word/2010/wordml" xmlns:w15="http://schemas.microsoft.com/office/word/2012/wordml" xmlns:w16cid="http://schemas.microsoft.com/office/word/2016/wordml/cid" xmlns:w16se="http://schemas.microsoft.com/office/word/2015/wordml/symex" xmlns:wpg="http://schemas.microsoft.com/office/word/2010/wordprocessingGroup" xmlns:wpi="http://schemas.microsoft.com/office/word/2010/wordprocessingInk" xmlns:wne="http://schemas.microsoft.com/office/word/2006/wordml" xmlns:wps="http://schemas.microsoft.com/office/word/2010/wordprocessingShape" mc:Ignorable="w14 w15 w16se w16cid wp14">
+<w:footnotes xmlns:wpc="http://schemas.microsoft.com/office/word/2010/wordprocessingCanvas" xmlns:cx="http://schemas.microsoft.com/office/drawing/2014/chartex" xmlns:cx1="http://schemas.microsoft.com/office/drawing/2015/9/8/chartex" xmlns:cx2="http://schemas.microsoft.com/office/drawing/2015/10/21/chartex" xmlns:cx3="http://schemas.microsoft.com/office/drawing/2016/5/9/chartex" xmlns:cx4="http://schemas.microsoft.com/office/drawing/2016/5/10/chartex" xmlns:cx5="http://schemas.microsoft.com/office/drawing/2016/5/11/chartex" xmlns:cx6="http://schemas.microsoft.com/office/drawing/2016/5/12/chartex" xmlns:cx7="http://schemas.microsoft.com/office/drawing/2016/5/13/chartex" xmlns:cx8="http://schemas.microsoft.com/office/drawing/2016/5/14/chartex" xmlns:mc="http://schemas.openxmlformats.org/markup-compatibility/2006" xmlns:aink="http://schemas.microsoft.com/office/drawing/2016/ink" xmlns:am3d="http://schemas.microsoft.com/office/drawing/2017/model3d" xmlns:o="urn:schemas-microsoft-com:office:office" xmlns:oel="http://schemas.microsoft.com/office/2019/extlst" xmlns:r="http://schemas.openxmlformats.org/officeDocument/2006/relationships" xmlns:m="http://schemas.openxmlformats.org/officeDocument/2006/math" xmlns:v="urn:schemas-microsoft-com:vml" xmlns:wp14="http://schemas.microsoft.com/office/word/2010/wordprocessingDrawing" xmlns:wp="http://schemas.openxmlformats.org/drawingml/2006/wordprocessingDrawing" xmlns:w10="urn:schemas-microsoft-com:office:word" xmlns:w="http://schemas.openxmlformats.org/wordprocessingml/2006/main" xmlns:w14="http://schemas.microsoft.com/office/word/2010/wordml" xmlns:w15="http://schemas.microsoft.com/office/word/2012/wordml" xmlns:w16cex="http://schemas.microsoft.com/office/word/2018/wordml/cex" xmlns:w16cid="http://schemas.microsoft.com/office/word/2016/wordml/cid" xmlns:w16="http://schemas.microsoft.com/office/word/2018/wordml" xmlns:w16sdtdh="http://schemas.microsoft.com/office/word/2020/wordml/sdtdatahash" xmlns:w16se="http://schemas.microsoft.com/office/word/2015/wordml/symex" xmlns:wpg="http://schemas.microsoft.com/office/word/2010/wordprocessingGroup" xmlns:wpi="http://schemas.microsoft.com/office/word/2010/wordprocessingInk" xmlns:wne="http://schemas.microsoft.com/office/word/2006/wordml" xmlns:wps="http://schemas.microsoft.com/office/word/2010/wordprocessingShape" mc:Ignorable="w14 w15 w16se w16cid w16 w16cex w16sdtdh wp14">
   <w:footnote w:type="separator" w:id="-1">
     <w:p>
       <w:pPr>
@@ -606,7 +667,7 @@
 </file>
 
 <file path=word/numbering.xml><?xml version="1.0" encoding="utf-8"?>
-<w:numbering xmlns:wpc="http://schemas.microsoft.com/office/word/2010/wordprocessingCanvas" xmlns:cx="http://schemas.microsoft.com/office/drawing/2014/chartex" xmlns:cx1="http://schemas.microsoft.com/office/drawing/2015/9/8/chartex" xmlns:cx2="http://schemas.microsoft.com/office/drawing/2015/10/21/chartex" xmlns:cx3="http://schemas.microsoft.com/office/drawing/2016/5/9/chartex" xmlns:cx4="http://schemas.microsoft.com/office/drawing/2016/5/10/chartex" xmlns:cx5="http://schemas.microsoft.com/office/drawing/2016/5/11/chartex" xmlns:cx6="http://schemas.microsoft.com/office/drawing/2016/5/12/chartex" xmlns:cx7="http://schemas.microsoft.com/office/drawing/2016/5/13/chartex" xmlns:cx8="http://schemas.microsoft.com/office/drawing/2016/5/14/chartex" xmlns:mc="http://schemas.openxmlformats.org/markup-compatibility/2006" xmlns:aink="http://schemas.microsoft.com/office/drawing/2016/ink" xmlns:am3d="http://schemas.microsoft.com/office/drawing/2017/model3d" xmlns:o="urn:schemas-microsoft-com:office:office" xmlns:r="http://schemas.openxmlformats.org/officeDocument/2006/relationships" xmlns:m="http://schemas.openxmlformats.org/officeDocument/2006/math" xmlns:v="urn:schemas-microsoft-com:vml" xmlns:wp14="http://schemas.microsoft.com/office/word/2010/wordprocessingDrawing" xmlns:wp="http://schemas.openxmlformats.org/drawingml/2006/wordprocessingDrawing" xmlns:w10="urn:schemas-microsoft-com:office:word" xmlns:w="http://schemas.openxmlformats.org/wordprocessingml/2006/main" xmlns:w14="http://schemas.microsoft.com/office/word/2010/wordml" xmlns:w15="http://schemas.microsoft.com/office/word/2012/wordml" xmlns:w16cid="http://schemas.microsoft.com/office/word/2016/wordml/cid" xmlns:w16se="http://schemas.microsoft.com/office/word/2015/wordml/symex" xmlns:wpg="http://schemas.microsoft.com/office/word/2010/wordprocessingGroup" xmlns:wpi="http://schemas.microsoft.com/office/word/2010/wordprocessingInk" xmlns:wne="http://schemas.microsoft.com/office/word/2006/wordml" xmlns:wps="http://schemas.microsoft.com/office/word/2010/wordprocessingShape" mc:Ignorable="w14 w15 w16se w16cid wp14">
+<w:numbering xmlns:wpc="http://schemas.microsoft.com/office/word/2010/wordprocessingCanvas" xmlns:cx="http://schemas.microsoft.com/office/drawing/2014/chartex" xmlns:cx1="http://schemas.microsoft.com/office/drawing/2015/9/8/chartex" xmlns:cx2="http://schemas.microsoft.com/office/drawing/2015/10/21/chartex" xmlns:cx3="http://schemas.microsoft.com/office/drawing/2016/5/9/chartex" xmlns:cx4="http://schemas.microsoft.com/office/drawing/2016/5/10/chartex" xmlns:cx5="http://schemas.microsoft.com/office/drawing/2016/5/11/chartex" xmlns:cx6="http://schemas.microsoft.com/office/drawing/2016/5/12/chartex" xmlns:cx7="http://schemas.microsoft.com/office/drawing/2016/5/13/chartex" xmlns:cx8="http://schemas.microsoft.com/office/drawing/2016/5/14/chartex" xmlns:mc="http://schemas.openxmlformats.org/markup-compatibility/2006" xmlns:aink="http://schemas.microsoft.com/office/drawing/2016/ink" xmlns:am3d="http://schemas.microsoft.com/office/drawing/2017/model3d" xmlns:o="urn:schemas-microsoft-com:office:office" xmlns:oel="http://schemas.microsoft.com/office/2019/extlst" xmlns:r="http://schemas.openxmlformats.org/officeDocument/2006/relationships" xmlns:m="http://schemas.openxmlformats.org/officeDocument/2006/math" xmlns:v="urn:schemas-microsoft-com:vml" xmlns:wp14="http://schemas.microsoft.com/office/word/2010/wordprocessingDrawing" xmlns:wp="http://schemas.openxmlformats.org/drawingml/2006/wordprocessingDrawing" xmlns:w10="urn:schemas-microsoft-com:office:word" xmlns:w="http://schemas.openxmlformats.org/wordprocessingml/2006/main" xmlns:w14="http://schemas.microsoft.com/office/word/2010/wordml" xmlns:w15="http://schemas.microsoft.com/office/word/2012/wordml" xmlns:w16cex="http://schemas.microsoft.com/office/word/2018/wordml/cex" xmlns:w16cid="http://schemas.microsoft.com/office/word/2016/wordml/cid" xmlns:w16="http://schemas.microsoft.com/office/word/2018/wordml" xmlns:w16sdtdh="http://schemas.microsoft.com/office/word/2020/wordml/sdtdatahash" xmlns:w16se="http://schemas.microsoft.com/office/word/2015/wordml/symex" xmlns:wpg="http://schemas.microsoft.com/office/word/2010/wordprocessingGroup" xmlns:wpi="http://schemas.microsoft.com/office/word/2010/wordprocessingInk" xmlns:wne="http://schemas.microsoft.com/office/word/2006/wordml" xmlns:wps="http://schemas.microsoft.com/office/word/2010/wordprocessingShape" mc:Ignorable="w14 w15 w16se w16cid w16 w16cex w16sdtdh wp14">
   <w:abstractNum w:abstractNumId="0" w15:restartNumberingAfterBreak="0">
     <w:nsid w:val="04835097"/>
     <w:multiLevelType w:val="multilevel"/>
@@ -1429,47 +1490,45 @@
       </w:rPr>
     </w:lvl>
   </w:abstractNum>
-  <w:num w:numId="1">
+  <w:num w:numId="1" w16cid:durableId="720175652">
     <w:abstractNumId w:val="5"/>
   </w:num>
-  <w:num w:numId="2">
+  <w:num w:numId="2" w16cid:durableId="714306747">
     <w:abstractNumId w:val="6"/>
   </w:num>
-  <w:num w:numId="3">
+  <w:num w:numId="3" w16cid:durableId="1506747953">
     <w:abstractNumId w:val="7"/>
   </w:num>
-  <w:num w:numId="4">
+  <w:num w:numId="4" w16cid:durableId="796873677">
     <w:abstractNumId w:val="0"/>
   </w:num>
-  <w:num w:numId="5">
+  <w:num w:numId="5" w16cid:durableId="969552326">
     <w:abstractNumId w:val="1"/>
   </w:num>
-  <w:num w:numId="6">
+  <w:num w:numId="6" w16cid:durableId="1528563882">
     <w:abstractNumId w:val="4"/>
   </w:num>
-  <w:num w:numId="7">
+  <w:num w:numId="7" w16cid:durableId="1091581824">
     <w:abstractNumId w:val="3"/>
   </w:num>
-  <w:num w:numId="8">
+  <w:num w:numId="8" w16cid:durableId="579754416">
     <w:abstractNumId w:val="2"/>
   </w:num>
-  <w:num w:numId="9">
+  <w:num w:numId="9" w16cid:durableId="637690631">
     <w:abstractNumId w:val="0"/>
-    <w:lvlOverride w:ilvl="0"/>
   </w:num>
-  <w:num w:numId="10">
+  <w:num w:numId="10" w16cid:durableId="935676929">
     <w:abstractNumId w:val="3"/>
-    <w:lvlOverride w:ilvl="0"/>
   </w:num>
 </w:numbering>
 </file>
 
 <file path=word/styles.xml><?xml version="1.0" encoding="utf-8"?>
-<w:styles xmlns:mc="http://schemas.openxmlformats.org/markup-compatibility/2006" xmlns:r="http://schemas.openxmlformats.org/officeDocument/2006/relationships" xmlns:w="http://schemas.openxmlformats.org/wordprocessingml/2006/main" xmlns:w14="http://schemas.microsoft.com/office/word/2010/wordml" xmlns:w15="http://schemas.microsoft.com/office/word/2012/wordml" xmlns:w16cid="http://schemas.microsoft.com/office/word/2016/wordml/cid" xmlns:w16se="http://schemas.microsoft.com/office/word/2015/wordml/symex" mc:Ignorable="w14 w15 w16se w16cid">
+<w:styles xmlns:mc="http://schemas.openxmlformats.org/markup-compatibility/2006" xmlns:r="http://schemas.openxmlformats.org/officeDocument/2006/relationships" xmlns:w="http://schemas.openxmlformats.org/wordprocessingml/2006/main" xmlns:w14="http://schemas.microsoft.com/office/word/2010/wordml" xmlns:w15="http://schemas.microsoft.com/office/word/2012/wordml" xmlns:w16cex="http://schemas.microsoft.com/office/word/2018/wordml/cex" xmlns:w16cid="http://schemas.microsoft.com/office/word/2016/wordml/cid" xmlns:w16="http://schemas.microsoft.com/office/word/2018/wordml" xmlns:w16sdtdh="http://schemas.microsoft.com/office/word/2020/wordml/sdtdatahash" xmlns:w16se="http://schemas.microsoft.com/office/word/2015/wordml/symex" mc:Ignorable="w14 w15 w16se w16cid w16 w16cex w16sdtdh">
   <w:docDefaults>
     <w:rPrDefault>
       <w:rPr>
-        <w:rFonts w:ascii="Calibri" w:hAnsi="Calibri" w:eastAsia="Calibri" w:cs="F"/>
+        <w:rFonts w:ascii="Calibri" w:eastAsia="Calibri" w:hAnsi="Calibri" w:cs="F"/>
         <w:kern w:val="3"/>
         <w:sz w:val="22"/>
         <w:szCs w:val="22"/>
@@ -1486,17 +1545,17 @@
       </w:pPr>
     </w:pPrDefault>
   </w:docDefaults>
-  <w:latentStyles w:defLockedState="0" w:defUIPriority="99" w:defSemiHidden="0" w:defUnhideWhenUsed="0" w:defQFormat="0" w:count="377">
+  <w:latentStyles w:defLockedState="0" w:defUIPriority="99" w:defSemiHidden="0" w:defUnhideWhenUsed="0" w:defQFormat="0" w:count="376">
     <w:lsdException w:name="Normal" w:uiPriority="0" w:qFormat="1"/>
     <w:lsdException w:name="heading 1" w:uiPriority="9" w:qFormat="1"/>
-    <w:lsdException w:name="heading 2" w:uiPriority="9" w:semiHidden="1" w:unhideWhenUsed="1" w:qFormat="1"/>
-    <w:lsdException w:name="heading 3" w:uiPriority="9" w:semiHidden="1" w:unhideWhenUsed="1" w:qFormat="1"/>
-    <w:lsdException w:name="heading 4" w:uiPriority="9" w:semiHidden="1" w:unhideWhenUsed="1" w:qFormat="1"/>
-    <w:lsdException w:name="heading 5" w:uiPriority="9" w:semiHidden="1" w:unhideWhenUsed="1" w:qFormat="1"/>
-    <w:lsdException w:name="heading 6" w:uiPriority="9" w:semiHidden="1" w:unhideWhenUsed="1" w:qFormat="1"/>
-    <w:lsdException w:name="heading 7" w:uiPriority="9" w:semiHidden="1" w:unhideWhenUsed="1" w:qFormat="1"/>
-    <w:lsdException w:name="heading 8" w:uiPriority="9" w:semiHidden="1" w:unhideWhenUsed="1" w:qFormat="1"/>
-    <w:lsdException w:name="heading 9" w:uiPriority="9" w:semiHidden="1" w:unhideWhenUsed="1" w:qFormat="1"/>
+    <w:lsdException w:name="heading 2" w:semiHidden="1" w:uiPriority="9" w:unhideWhenUsed="1" w:qFormat="1"/>
+    <w:lsdException w:name="heading 3" w:semiHidden="1" w:uiPriority="9" w:unhideWhenUsed="1" w:qFormat="1"/>
+    <w:lsdException w:name="heading 4" w:semiHidden="1" w:uiPriority="9" w:unhideWhenUsed="1" w:qFormat="1"/>
+    <w:lsdException w:name="heading 5" w:semiHidden="1" w:uiPriority="9" w:unhideWhenUsed="1" w:qFormat="1"/>
+    <w:lsdException w:name="heading 6" w:semiHidden="1" w:uiPriority="9" w:unhideWhenUsed="1" w:qFormat="1"/>
+    <w:lsdException w:name="heading 7" w:semiHidden="1" w:uiPriority="9" w:unhideWhenUsed="1" w:qFormat="1"/>
+    <w:lsdException w:name="heading 8" w:semiHidden="1" w:uiPriority="9" w:unhideWhenUsed="1" w:qFormat="1"/>
+    <w:lsdException w:name="heading 9" w:semiHidden="1" w:uiPriority="9" w:unhideWhenUsed="1" w:qFormat="1"/>
     <w:lsdException w:name="index 1" w:semiHidden="1" w:unhideWhenUsed="1"/>
     <w:lsdException w:name="index 2" w:semiHidden="1" w:unhideWhenUsed="1"/>
     <w:lsdException w:name="index 3" w:semiHidden="1" w:unhideWhenUsed="1"/>
@@ -1506,22 +1565,22 @@
     <w:lsdException w:name="index 7" w:semiHidden="1" w:unhideWhenUsed="1"/>
     <w:lsdException w:name="index 8" w:semiHidden="1" w:unhideWhenUsed="1"/>
     <w:lsdException w:name="index 9" w:semiHidden="1" w:unhideWhenUsed="1"/>
-    <w:lsdException w:name="toc 1" w:uiPriority="39" w:semiHidden="1" w:unhideWhenUsed="1"/>
-    <w:lsdException w:name="toc 2" w:uiPriority="39" w:semiHidden="1" w:unhideWhenUsed="1"/>
-    <w:lsdException w:name="toc 3" w:uiPriority="39" w:semiHidden="1" w:unhideWhenUsed="1"/>
-    <w:lsdException w:name="toc 4" w:uiPriority="39" w:semiHidden="1" w:unhideWhenUsed="1"/>
-    <w:lsdException w:name="toc 5" w:uiPriority="39" w:semiHidden="1" w:unhideWhenUsed="1"/>
-    <w:lsdException w:name="toc 6" w:uiPriority="39" w:semiHidden="1" w:unhideWhenUsed="1"/>
-    <w:lsdException w:name="toc 7" w:uiPriority="39" w:semiHidden="1" w:unhideWhenUsed="1"/>
-    <w:lsdException w:name="toc 8" w:uiPriority="39" w:semiHidden="1" w:unhideWhenUsed="1"/>
-    <w:lsdException w:name="toc 9" w:uiPriority="39" w:semiHidden="1" w:unhideWhenUsed="1"/>
+    <w:lsdException w:name="toc 1" w:semiHidden="1" w:uiPriority="39" w:unhideWhenUsed="1"/>
+    <w:lsdException w:name="toc 2" w:semiHidden="1" w:uiPriority="39" w:unhideWhenUsed="1"/>
+    <w:lsdException w:name="toc 3" w:semiHidden="1" w:uiPriority="39" w:unhideWhenUsed="1"/>
+    <w:lsdException w:name="toc 4" w:semiHidden="1" w:uiPriority="39" w:unhideWhenUsed="1"/>
+    <w:lsdException w:name="toc 5" w:semiHidden="1" w:uiPriority="39" w:unhideWhenUsed="1"/>
+    <w:lsdException w:name="toc 6" w:semiHidden="1" w:uiPriority="39" w:unhideWhenUsed="1"/>
+    <w:lsdException w:name="toc 7" w:semiHidden="1" w:uiPriority="39" w:unhideWhenUsed="1"/>
+    <w:lsdException w:name="toc 8" w:semiHidden="1" w:uiPriority="39" w:unhideWhenUsed="1"/>
+    <w:lsdException w:name="toc 9" w:semiHidden="1" w:uiPriority="39" w:unhideWhenUsed="1"/>
     <w:lsdException w:name="Normal Indent" w:semiHidden="1" w:unhideWhenUsed="1"/>
     <w:lsdException w:name="footnote text" w:semiHidden="1" w:unhideWhenUsed="1"/>
     <w:lsdException w:name="annotation text" w:semiHidden="1" w:unhideWhenUsed="1"/>
     <w:lsdException w:name="header" w:semiHidden="1" w:unhideWhenUsed="1"/>
     <w:lsdException w:name="footer" w:semiHidden="1" w:unhideWhenUsed="1"/>
     <w:lsdException w:name="index heading" w:semiHidden="1" w:unhideWhenUsed="1"/>
-    <w:lsdException w:name="caption" w:uiPriority="35" w:semiHidden="1" w:unhideWhenUsed="1" w:qFormat="1"/>
+    <w:lsdException w:name="caption" w:semiHidden="1" w:uiPriority="35" w:unhideWhenUsed="1" w:qFormat="1"/>
     <w:lsdException w:name="table of figures" w:semiHidden="1" w:unhideWhenUsed="1"/>
     <w:lsdException w:name="envelope address" w:semiHidden="1" w:unhideWhenUsed="1"/>
     <w:lsdException w:name="envelope return" w:semiHidden="1" w:unhideWhenUsed="1"/>
@@ -1552,7 +1611,7 @@
     <w:lsdException w:name="Title" w:uiPriority="10" w:qFormat="1"/>
     <w:lsdException w:name="Closing" w:semiHidden="1" w:unhideWhenUsed="1"/>
     <w:lsdException w:name="Signature" w:semiHidden="1" w:unhideWhenUsed="1"/>
-    <w:lsdException w:name="Default Paragraph Font" w:uiPriority="1" w:semiHidden="1" w:unhideWhenUsed="1"/>
+    <w:lsdException w:name="Default Paragraph Font" w:semiHidden="1" w:uiPriority="1" w:unhideWhenUsed="1"/>
     <w:lsdException w:name="Body Text" w:semiHidden="1" w:unhideWhenUsed="1"/>
     <w:lsdException w:name="Body Text Indent" w:semiHidden="1" w:unhideWhenUsed="1"/>
     <w:lsdException w:name="List Continue" w:semiHidden="1" w:unhideWhenUsed="1"/>
@@ -1752,8 +1811,8 @@
     <w:lsdException w:name="Subtle Reference" w:uiPriority="31" w:qFormat="1"/>
     <w:lsdException w:name="Intense Reference" w:uiPriority="32" w:qFormat="1"/>
     <w:lsdException w:name="Book Title" w:uiPriority="33" w:qFormat="1"/>
-    <w:lsdException w:name="Bibliography" w:uiPriority="37" w:semiHidden="1" w:unhideWhenUsed="1"/>
-    <w:lsdException w:name="TOC Heading" w:uiPriority="39" w:semiHidden="1" w:unhideWhenUsed="1" w:qFormat="1"/>
+    <w:lsdException w:name="Bibliography" w:semiHidden="1" w:uiPriority="37" w:unhideWhenUsed="1"/>
+    <w:lsdException w:name="TOC Heading" w:semiHidden="1" w:uiPriority="39" w:unhideWhenUsed="1" w:qFormat="1"/>
     <w:lsdException w:name="Plain Table 1" w:uiPriority="41"/>
     <w:lsdException w:name="Plain Table 2" w:uiPriority="42"/>
     <w:lsdException w:name="Plain Table 3" w:uiPriority="43"/>
@@ -1863,9 +1922,8 @@
     <w:lsdException w:name="Hashtag" w:semiHidden="1" w:unhideWhenUsed="1"/>
     <w:lsdException w:name="Unresolved Mention" w:semiHidden="1" w:unhideWhenUsed="1"/>
     <w:lsdException w:name="Smart Link" w:semiHidden="1" w:unhideWhenUsed="1"/>
-    <w:lsdException w:name="Smart Link Error" w:semiHidden="1" w:unhideWhenUsed="1"/>
   </w:latentStyles>
-  <w:style w:type="paragraph" w:styleId="Normal" w:default="1">
+  <w:style w:type="paragraph" w:default="1" w:styleId="Normal">
     <w:name w:val="Normal"/>
     <w:qFormat/>
   </w:style>
@@ -1882,7 +1940,7 @@
       <w:outlineLvl w:val="0"/>
     </w:pPr>
     <w:rPr>
-      <w:rFonts w:ascii="Cambria" w:hAnsi="Cambria" w:eastAsia="F"/>
+      <w:rFonts w:ascii="Cambria" w:eastAsia="F" w:hAnsi="Cambria"/>
       <w:b/>
       <w:bCs/>
       <w:color w:val="365F91"/>
@@ -1904,7 +1962,7 @@
       <w:outlineLvl w:val="1"/>
     </w:pPr>
     <w:rPr>
-      <w:rFonts w:ascii="Cambria" w:hAnsi="Cambria" w:eastAsia="F"/>
+      <w:rFonts w:ascii="Cambria" w:eastAsia="F" w:hAnsi="Cambria"/>
       <w:b/>
       <w:bCs/>
       <w:color w:val="4F81BD"/>
@@ -1927,19 +1985,19 @@
       <w:outlineLvl w:val="2"/>
     </w:pPr>
     <w:rPr>
-      <w:rFonts w:ascii="Cambria" w:hAnsi="Cambria" w:eastAsia="F"/>
+      <w:rFonts w:ascii="Cambria" w:eastAsia="F" w:hAnsi="Cambria"/>
       <w:b/>
       <w:bCs/>
       <w:color w:val="4F81BD"/>
     </w:rPr>
   </w:style>
-  <w:style w:type="character" w:styleId="DefaultParagraphFont" w:default="1">
+  <w:style w:type="character" w:default="1" w:styleId="DefaultParagraphFont">
     <w:name w:val="Default Paragraph Font"/>
     <w:uiPriority w:val="1"/>
     <w:semiHidden/>
     <w:unhideWhenUsed/>
   </w:style>
-  <w:style w:type="table" w:styleId="TableNormal" w:default="1">
+  <w:style w:type="table" w:default="1" w:styleId="TableNormal">
     <w:name w:val="Normal Table"/>
     <w:uiPriority w:val="99"/>
     <w:semiHidden/>
@@ -1954,19 +2012,19 @@
       </w:tblCellMar>
     </w:tblPr>
   </w:style>
-  <w:style w:type="numbering" w:styleId="NoList" w:default="1">
+  <w:style w:type="numbering" w:default="1" w:styleId="NoList">
     <w:name w:val="No List"/>
     <w:uiPriority w:val="99"/>
     <w:semiHidden/>
     <w:unhideWhenUsed/>
   </w:style>
-  <w:style w:type="paragraph" w:styleId="Standard" w:customStyle="1">
+  <w:style w:type="paragraph" w:customStyle="1" w:styleId="Standard">
     <w:name w:val="Standard"/>
     <w:pPr>
       <w:widowControl/>
     </w:pPr>
   </w:style>
-  <w:style w:type="paragraph" w:styleId="Heading" w:customStyle="1">
+  <w:style w:type="paragraph" w:customStyle="1" w:styleId="Heading">
     <w:name w:val="Heading"/>
     <w:basedOn w:val="Standard"/>
     <w:next w:val="Textbody"/>
@@ -1975,12 +2033,12 @@
       <w:spacing w:before="240" w:after="120"/>
     </w:pPr>
     <w:rPr>
-      <w:rFonts w:ascii="Liberation Sans" w:hAnsi="Liberation Sans" w:eastAsia="Droid Sans Fallback" w:cs="FreeSans"/>
+      <w:rFonts w:ascii="Liberation Sans" w:eastAsia="Droid Sans Fallback" w:hAnsi="Liberation Sans" w:cs="FreeSans"/>
       <w:sz w:val="28"/>
       <w:szCs w:val="28"/>
     </w:rPr>
   </w:style>
-  <w:style w:type="paragraph" w:styleId="Textbody" w:customStyle="1">
+  <w:style w:type="paragraph" w:customStyle="1" w:styleId="Textbody">
     <w:name w:val="Text body"/>
     <w:basedOn w:val="Standard"/>
     <w:pPr>
@@ -2010,7 +2068,7 @@
       <w:szCs w:val="24"/>
     </w:rPr>
   </w:style>
-  <w:style w:type="paragraph" w:styleId="Index" w:customStyle="1">
+  <w:style w:type="paragraph" w:customStyle="1" w:styleId="Index">
     <w:name w:val="Index"/>
     <w:basedOn w:val="Standard"/>
     <w:pPr>
@@ -2028,11 +2086,11 @@
       <w:ind w:left="720"/>
     </w:pPr>
   </w:style>
-  <w:style w:type="character" w:styleId="Heading1Char" w:customStyle="1">
+  <w:style w:type="character" w:customStyle="1" w:styleId="Heading1Char">
     <w:name w:val="Heading 1 Char"/>
     <w:basedOn w:val="DefaultParagraphFont"/>
     <w:rPr>
-      <w:rFonts w:ascii="Cambria" w:hAnsi="Cambria" w:eastAsia="F" w:cs="F"/>
+      <w:rFonts w:ascii="Cambria" w:eastAsia="F" w:hAnsi="Cambria" w:cs="F"/>
       <w:b/>
       <w:bCs/>
       <w:color w:val="365F91"/>
@@ -2040,11 +2098,11 @@
       <w:szCs w:val="28"/>
     </w:rPr>
   </w:style>
-  <w:style w:type="character" w:styleId="Heading2Char" w:customStyle="1">
+  <w:style w:type="character" w:customStyle="1" w:styleId="Heading2Char">
     <w:name w:val="Heading 2 Char"/>
     <w:basedOn w:val="DefaultParagraphFont"/>
     <w:rPr>
-      <w:rFonts w:ascii="Cambria" w:hAnsi="Cambria" w:eastAsia="F" w:cs="F"/>
+      <w:rFonts w:ascii="Cambria" w:eastAsia="F" w:hAnsi="Cambria" w:cs="F"/>
       <w:b/>
       <w:bCs/>
       <w:color w:val="4F81BD"/>
@@ -2052,23 +2110,23 @@
       <w:szCs w:val="26"/>
     </w:rPr>
   </w:style>
-  <w:style w:type="character" w:styleId="Heading3Char" w:customStyle="1">
+  <w:style w:type="character" w:customStyle="1" w:styleId="Heading3Char">
     <w:name w:val="Heading 3 Char"/>
     <w:basedOn w:val="DefaultParagraphFont"/>
     <w:rPr>
-      <w:rFonts w:ascii="Cambria" w:hAnsi="Cambria" w:eastAsia="F" w:cs="F"/>
+      <w:rFonts w:ascii="Cambria" w:eastAsia="F" w:hAnsi="Cambria" w:cs="F"/>
       <w:b/>
       <w:bCs/>
       <w:color w:val="4F81BD"/>
     </w:rPr>
   </w:style>
-  <w:style w:type="character" w:styleId="ListLabel1" w:customStyle="1">
+  <w:style w:type="character" w:customStyle="1" w:styleId="ListLabel1">
     <w:name w:val="ListLabel 1"/>
     <w:rPr>
       <w:rFonts w:cs="Courier New"/>
     </w:rPr>
   </w:style>
-  <w:style w:type="numbering" w:styleId="NoList1" w:customStyle="1">
+  <w:style w:type="numbering" w:customStyle="1" w:styleId="NoList1">
     <w:name w:val="No List_1"/>
     <w:basedOn w:val="NoList"/>
     <w:pPr>
@@ -2077,7 +2135,7 @@
       </w:numPr>
     </w:pPr>
   </w:style>
-  <w:style w:type="numbering" w:styleId="WWNum1" w:customStyle="1">
+  <w:style w:type="numbering" w:customStyle="1" w:styleId="WWNum1">
     <w:name w:val="WWNum1"/>
     <w:basedOn w:val="NoList"/>
     <w:pPr>
@@ -2086,7 +2144,7 @@
       </w:numPr>
     </w:pPr>
   </w:style>
-  <w:style w:type="numbering" w:styleId="WWNum2" w:customStyle="1">
+  <w:style w:type="numbering" w:customStyle="1" w:styleId="WWNum2">
     <w:name w:val="WWNum2"/>
     <w:basedOn w:val="NoList"/>
     <w:pPr>
@@ -2095,7 +2153,7 @@
       </w:numPr>
     </w:pPr>
   </w:style>
-  <w:style w:type="numbering" w:styleId="WWNum3" w:customStyle="1">
+  <w:style w:type="numbering" w:customStyle="1" w:styleId="WWNum3">
     <w:name w:val="WWNum3"/>
     <w:basedOn w:val="NoList"/>
     <w:pPr>
@@ -2104,7 +2162,7 @@
       </w:numPr>
     </w:pPr>
   </w:style>
-  <w:style w:type="numbering" w:styleId="WWNum4" w:customStyle="1">
+  <w:style w:type="numbering" w:customStyle="1" w:styleId="WWNum4">
     <w:name w:val="WWNum4"/>
     <w:basedOn w:val="NoList"/>
     <w:pPr>
@@ -2113,7 +2171,7 @@
       </w:numPr>
     </w:pPr>
   </w:style>
-  <w:style w:type="numbering" w:styleId="WWNum5" w:customStyle="1">
+  <w:style w:type="numbering" w:customStyle="1" w:styleId="WWNum5">
     <w:name w:val="WWNum5"/>
     <w:basedOn w:val="NoList"/>
     <w:pPr>
@@ -2122,7 +2180,7 @@
       </w:numPr>
     </w:pPr>
   </w:style>
-  <w:style w:type="numbering" w:styleId="WWNum6" w:customStyle="1">
+  <w:style w:type="numbering" w:customStyle="1" w:styleId="WWNum6">
     <w:name w:val="WWNum6"/>
     <w:basedOn w:val="NoList"/>
     <w:pPr>
@@ -2131,7 +2189,7 @@
       </w:numPr>
     </w:pPr>
   </w:style>
-  <w:style w:type="numbering" w:styleId="WWNum7" w:customStyle="1">
+  <w:style w:type="numbering" w:customStyle="1" w:styleId="WWNum7">
     <w:name w:val="WWNum7"/>
     <w:basedOn w:val="NoList"/>
     <w:pPr>

</xml_diff>